<commit_message>
Report section 1 and 2 update
Split sections 1 and 2 and converted to pdf
</commit_message>
<xml_diff>
--- a/Report Documentation/Section 1,2/Section 1,2_V2.docx
+++ b/Report Documentation/Section 1,2/Section 1,2_V2.docx
@@ -7,7 +7,7 @@
         <w:pStyle w:val="ListParagraph"/>
         <w:numPr>
           <w:ilvl w:val="0"/>
-          <w:numId w:val="2"/>
+          <w:numId w:val="6"/>
         </w:numPr>
         <w:rPr>
           <w:rFonts w:ascii="Times New Roman" w:hAnsi="Times New Roman" w:cs="Times New Roman"/>
@@ -15,9 +15,9 @@
           <w:bCs/>
           <w:sz w:val="36"/>
           <w:szCs w:val="36"/>
-          <w:lang w:val="en-US"/>
-        </w:rPr>
-      </w:pPr>
+        </w:rPr>
+      </w:pPr>
+      <w:bookmarkStart w:id="0" w:name="_Hlk121557517"/>
       <w:r>
         <w:rPr>
           <w:rFonts w:ascii="Times New Roman" w:hAnsi="Times New Roman" w:cs="Times New Roman"/>
@@ -26,676 +26,9 @@
           <w:sz w:val="36"/>
           <w:szCs w:val="36"/>
         </w:rPr>
-        <w:t>Introduction to the broad theme or challenge.</w:t>
-      </w:r>
-    </w:p>
-    <w:p>
-      <w:pPr>
-        <w:jc w:val="both"/>
-        <w:rPr>
-          <w:rFonts w:ascii="Times New Roman" w:hAnsi="Times New Roman" w:cs="Times New Roman"/>
-          <w:sz w:val="28"/>
-          <w:szCs w:val="28"/>
-          <w:lang w:val="en-US"/>
-        </w:rPr>
-      </w:pPr>
-      <w:r>
-        <w:rPr>
-          <w:rFonts w:ascii="Times New Roman" w:hAnsi="Times New Roman" w:cs="Times New Roman"/>
-          <w:sz w:val="28"/>
-          <w:szCs w:val="28"/>
-          <w:lang w:val="en-US"/>
-        </w:rPr>
-        <w:t xml:space="preserve">The general theme of the project is </w:t>
-      </w:r>
-      <w:r>
-        <w:rPr>
-          <w:rFonts w:ascii="Times New Roman" w:hAnsi="Times New Roman" w:cs="Times New Roman"/>
-          <w:i/>
-          <w:iCs/>
-          <w:sz w:val="28"/>
-          <w:szCs w:val="28"/>
-          <w:lang w:val="en-US"/>
-        </w:rPr>
-        <w:t>Home Automation.</w:t>
-      </w:r>
-    </w:p>
-    <w:p>
-      <w:pPr>
-        <w:rPr>
-          <w:rFonts w:ascii="Times New Roman" w:hAnsi="Times New Roman" w:cs="Times New Roman"/>
-          <w:sz w:val="28"/>
-          <w:szCs w:val="28"/>
-          <w:lang w:val="en-US"/>
-        </w:rPr>
-      </w:pPr>
-    </w:p>
-    <w:p>
-      <w:pPr>
-        <w:keepNext/>
-        <w:jc w:val="center"/>
-        <w:rPr>
-          <w:rFonts w:ascii="Times New Roman" w:hAnsi="Times New Roman" w:cs="Times New Roman"/>
-          <w:sz w:val="28"/>
-          <w:szCs w:val="28"/>
-        </w:rPr>
-      </w:pPr>
-      <w:r>
-        <w:rPr>
-          <w:rFonts w:ascii="Times New Roman" w:hAnsi="Times New Roman" w:cs="Times New Roman"/>
-          <w:noProof/>
-          <w:sz w:val="28"/>
-          <w:szCs w:val="28"/>
-          <w:lang w:val="en-US"/>
-        </w:rPr>
-        <w:drawing>
-          <wp:inline distT="0" distB="0" distL="0" distR="0" wp14:anchorId="38E0E12D" wp14:editId="0F8D5863">
-            <wp:extent cx="4424750" cy="3684896"/>
-            <wp:effectExtent l="0" t="0" r="0" b="0"/>
-            <wp:docPr id="4" name="Picture 4"/>
-            <wp:cNvGraphicFramePr>
-              <a:graphicFrameLocks xmlns:a="http://schemas.openxmlformats.org/drawingml/2006/main" noChangeAspect="1"/>
-            </wp:cNvGraphicFramePr>
-            <a:graphic xmlns:a="http://schemas.openxmlformats.org/drawingml/2006/main">
-              <a:graphicData uri="http://schemas.openxmlformats.org/drawingml/2006/picture">
-                <pic:pic xmlns:pic="http://schemas.openxmlformats.org/drawingml/2006/picture">
-                  <pic:nvPicPr>
-                    <pic:cNvPr id="4" name="Picture 4"/>
-                    <pic:cNvPicPr/>
-                  </pic:nvPicPr>
-                  <pic:blipFill>
-                    <a:blip r:embed="rId7" cstate="print">
-                      <a:extLst>
-                        <a:ext uri="{28A0092B-C50C-407E-A947-70E740481C1C}">
-                          <a14:useLocalDpi xmlns:a14="http://schemas.microsoft.com/office/drawing/2010/main" val="0"/>
-                        </a:ext>
-                      </a:extLst>
-                    </a:blip>
-                    <a:stretch>
-                      <a:fillRect/>
-                    </a:stretch>
-                  </pic:blipFill>
-                  <pic:spPr>
-                    <a:xfrm>
-                      <a:off x="0" y="0"/>
-                      <a:ext cx="4442830" cy="3699953"/>
-                    </a:xfrm>
-                    <a:prstGeom prst="rect">
-                      <a:avLst/>
-                    </a:prstGeom>
-                  </pic:spPr>
-                </pic:pic>
-              </a:graphicData>
-            </a:graphic>
-          </wp:inline>
-        </w:drawing>
-      </w:r>
-    </w:p>
-    <w:p>
-      <w:pPr>
-        <w:pStyle w:val="Caption"/>
-        <w:jc w:val="center"/>
-        <w:rPr>
-          <w:rFonts w:ascii="Times New Roman" w:hAnsi="Times New Roman" w:cs="Times New Roman"/>
-          <w:sz w:val="28"/>
-          <w:szCs w:val="28"/>
-          <w:lang w:val="en-US"/>
-        </w:rPr>
-      </w:pPr>
-      <w:r>
-        <w:rPr>
-          <w:rFonts w:ascii="Times New Roman" w:hAnsi="Times New Roman" w:cs="Times New Roman"/>
-          <w:sz w:val="28"/>
-          <w:szCs w:val="28"/>
-        </w:rPr>
-        <w:t xml:space="preserve">Figure </w:t>
-      </w:r>
-      <w:r>
-        <w:rPr>
-          <w:rFonts w:ascii="Times New Roman" w:hAnsi="Times New Roman" w:cs="Times New Roman"/>
-          <w:sz w:val="28"/>
-          <w:szCs w:val="28"/>
-        </w:rPr>
-        <w:fldChar w:fldCharType="begin"/>
-      </w:r>
-      <w:r>
-        <w:rPr>
-          <w:rFonts w:ascii="Times New Roman" w:hAnsi="Times New Roman" w:cs="Times New Roman"/>
-          <w:sz w:val="28"/>
-          <w:szCs w:val="28"/>
-        </w:rPr>
-        <w:instrText xml:space="preserve"> SEQ Figure \* ARABIC </w:instrText>
-      </w:r>
-      <w:r>
-        <w:rPr>
-          <w:rFonts w:ascii="Times New Roman" w:hAnsi="Times New Roman" w:cs="Times New Roman"/>
-          <w:sz w:val="28"/>
-          <w:szCs w:val="28"/>
-        </w:rPr>
-        <w:fldChar w:fldCharType="separate"/>
-      </w:r>
-      <w:r>
-        <w:rPr>
-          <w:rFonts w:ascii="Times New Roman" w:hAnsi="Times New Roman" w:cs="Times New Roman"/>
-          <w:noProof/>
-          <w:sz w:val="28"/>
-          <w:szCs w:val="28"/>
-        </w:rPr>
-        <w:t>1</w:t>
-      </w:r>
-      <w:r>
-        <w:rPr>
-          <w:rFonts w:ascii="Times New Roman" w:hAnsi="Times New Roman" w:cs="Times New Roman"/>
-          <w:noProof/>
-          <w:sz w:val="28"/>
-          <w:szCs w:val="28"/>
-        </w:rPr>
-        <w:fldChar w:fldCharType="end"/>
-      </w:r>
-      <w:r>
-        <w:rPr>
-          <w:rFonts w:ascii="Times New Roman" w:hAnsi="Times New Roman" w:cs="Times New Roman"/>
-          <w:sz w:val="28"/>
-          <w:szCs w:val="28"/>
-        </w:rPr>
-        <w:t>: Home Automation Systems</w:t>
-      </w:r>
-    </w:p>
-    <w:p>
-      <w:pPr>
-        <w:ind w:firstLine="720"/>
-        <w:jc w:val="both"/>
-        <w:rPr>
-          <w:rFonts w:ascii="Times New Roman" w:hAnsi="Times New Roman" w:cs="Times New Roman"/>
-          <w:sz w:val="28"/>
-          <w:szCs w:val="28"/>
-          <w:lang w:val="en-US"/>
-        </w:rPr>
-      </w:pPr>
-      <w:r>
-        <w:rPr>
-          <w:rFonts w:ascii="Times New Roman" w:hAnsi="Times New Roman" w:cs="Times New Roman"/>
-          <w:sz w:val="28"/>
-          <w:szCs w:val="28"/>
-        </w:rPr>
-        <w:t>Home automation refers to the use of technology to automate and control various aspects of a home, such as lighting, heating, and security. The need for home automation has increased in recent years due to the convenience and energy-saving benefits it offers.</w:t>
-      </w:r>
-      <w:r>
-        <w:rPr>
-          <w:rFonts w:ascii="Times New Roman" w:hAnsi="Times New Roman" w:cs="Times New Roman"/>
-          <w:sz w:val="28"/>
-          <w:szCs w:val="28"/>
-          <w:lang w:val="en-US"/>
-        </w:rPr>
-        <w:t xml:space="preserve"> </w:t>
-      </w:r>
-    </w:p>
-    <w:p>
-      <w:pPr>
-        <w:ind w:firstLine="720"/>
-        <w:jc w:val="both"/>
-        <w:rPr>
-          <w:rFonts w:ascii="Times New Roman" w:hAnsi="Times New Roman" w:cs="Times New Roman"/>
-          <w:sz w:val="28"/>
-          <w:szCs w:val="28"/>
-        </w:rPr>
-      </w:pPr>
-      <w:r>
-        <w:rPr>
-          <w:rFonts w:ascii="Times New Roman" w:hAnsi="Times New Roman" w:cs="Times New Roman"/>
-          <w:sz w:val="28"/>
-          <w:szCs w:val="28"/>
-        </w:rPr>
-        <w:t>Overall, while home automation offers many benefits, it also presents a number of challenges that need to be carefully considered before implementing it.</w:t>
-      </w:r>
-    </w:p>
-    <w:p>
-      <w:pPr>
-        <w:jc w:val="both"/>
-        <w:rPr>
-          <w:rFonts w:ascii="Times New Roman" w:hAnsi="Times New Roman" w:cs="Times New Roman"/>
-          <w:sz w:val="28"/>
-          <w:szCs w:val="28"/>
-        </w:rPr>
-      </w:pPr>
-      <w:r>
-        <w:rPr>
-          <w:rFonts w:ascii="Times New Roman" w:hAnsi="Times New Roman" w:cs="Times New Roman"/>
-          <w:sz w:val="28"/>
-          <w:szCs w:val="28"/>
-        </w:rPr>
-        <w:t>S</w:t>
-      </w:r>
-      <w:r>
-        <w:rPr>
-          <w:rFonts w:ascii="Times New Roman" w:hAnsi="Times New Roman" w:cs="Times New Roman"/>
-          <w:sz w:val="28"/>
-          <w:szCs w:val="28"/>
-        </w:rPr>
-        <w:t>ome key benefits of home automation include:</w:t>
-      </w:r>
-    </w:p>
-    <w:p>
-      <w:pPr>
-        <w:numPr>
-          <w:ilvl w:val="0"/>
-          <w:numId w:val="4"/>
-        </w:numPr>
-        <w:jc w:val="both"/>
-        <w:rPr>
-          <w:rFonts w:ascii="Times New Roman" w:hAnsi="Times New Roman" w:cs="Times New Roman"/>
-          <w:sz w:val="28"/>
-          <w:szCs w:val="28"/>
-        </w:rPr>
-      </w:pPr>
-      <w:r>
-        <w:rPr>
-          <w:rFonts w:ascii="Times New Roman" w:hAnsi="Times New Roman" w:cs="Times New Roman"/>
-          <w:sz w:val="28"/>
-          <w:szCs w:val="28"/>
-        </w:rPr>
-        <w:t>Increased convenience: Home automation allows homeowners to control various aspects of their home from a single device, such as a smartphone or tablet, making it easier and more convenient to manage tasks and processes.</w:t>
-      </w:r>
-    </w:p>
-    <w:p>
-      <w:pPr>
-        <w:numPr>
-          <w:ilvl w:val="0"/>
-          <w:numId w:val="4"/>
-        </w:numPr>
-        <w:jc w:val="both"/>
-        <w:rPr>
-          <w:rFonts w:ascii="Times New Roman" w:hAnsi="Times New Roman" w:cs="Times New Roman"/>
-          <w:sz w:val="28"/>
-          <w:szCs w:val="28"/>
-        </w:rPr>
-      </w:pPr>
-      <w:r>
-        <w:rPr>
-          <w:rFonts w:ascii="Times New Roman" w:hAnsi="Times New Roman" w:cs="Times New Roman"/>
-          <w:sz w:val="28"/>
-          <w:szCs w:val="28"/>
-        </w:rPr>
-        <w:t>Improved energy efficiency: Home automation can help to reduce energy consumption by automatically turning off lights and appliances when they are not in use, saving homeowners money on their energy bills.</w:t>
-      </w:r>
-    </w:p>
-    <w:p>
-      <w:pPr>
-        <w:numPr>
-          <w:ilvl w:val="0"/>
-          <w:numId w:val="4"/>
-        </w:numPr>
-        <w:jc w:val="both"/>
-        <w:rPr>
-          <w:rFonts w:ascii="Times New Roman" w:hAnsi="Times New Roman" w:cs="Times New Roman"/>
-          <w:sz w:val="28"/>
-          <w:szCs w:val="28"/>
-        </w:rPr>
-      </w:pPr>
-      <w:r>
-        <w:rPr>
-          <w:rFonts w:ascii="Times New Roman" w:hAnsi="Times New Roman" w:cs="Times New Roman"/>
-          <w:sz w:val="28"/>
-          <w:szCs w:val="28"/>
-        </w:rPr>
-        <w:t>Enhanced security: Home automation systems can be integrated with security cameras and alarms, providing homeowners with peace of mind and added security for their home.</w:t>
-      </w:r>
-    </w:p>
-    <w:p>
-      <w:pPr>
-        <w:numPr>
-          <w:ilvl w:val="0"/>
-          <w:numId w:val="4"/>
-        </w:numPr>
-        <w:jc w:val="both"/>
-        <w:rPr>
-          <w:rFonts w:ascii="Times New Roman" w:hAnsi="Times New Roman" w:cs="Times New Roman"/>
-          <w:sz w:val="28"/>
-          <w:szCs w:val="28"/>
-        </w:rPr>
-      </w:pPr>
-      <w:r>
-        <w:rPr>
-          <w:rFonts w:ascii="Times New Roman" w:hAnsi="Times New Roman" w:cs="Times New Roman"/>
-          <w:sz w:val="28"/>
-          <w:szCs w:val="28"/>
-        </w:rPr>
-        <w:t>Improved accessibility: Home automation can help to make homes more accessible for individuals with disabilities or mobility challenges, allowing them to control various aspects of their home with ease.</w:t>
-      </w:r>
-    </w:p>
-    <w:p>
-      <w:pPr>
-        <w:jc w:val="both"/>
-        <w:rPr>
-          <w:rFonts w:ascii="Times New Roman" w:hAnsi="Times New Roman" w:cs="Times New Roman"/>
-          <w:b/>
-          <w:bCs/>
-          <w:sz w:val="28"/>
-          <w:szCs w:val="28"/>
-        </w:rPr>
-      </w:pPr>
-      <w:r>
-        <w:rPr>
-          <w:rFonts w:ascii="Times New Roman" w:hAnsi="Times New Roman" w:cs="Times New Roman"/>
-          <w:sz w:val="28"/>
-          <w:szCs w:val="28"/>
-        </w:rPr>
-        <w:lastRenderedPageBreak/>
-        <w:t xml:space="preserve">The specific domain taken up by our team is </w:t>
-      </w:r>
-      <w:r>
-        <w:rPr>
-          <w:rFonts w:ascii="Times New Roman" w:hAnsi="Times New Roman" w:cs="Times New Roman"/>
-          <w:i/>
-          <w:iCs/>
-          <w:sz w:val="28"/>
-          <w:szCs w:val="28"/>
-        </w:rPr>
-        <w:t>Gardening</w:t>
-      </w:r>
-      <w:r>
-        <w:rPr>
-          <w:rFonts w:ascii="Times New Roman" w:hAnsi="Times New Roman" w:cs="Times New Roman"/>
-          <w:b/>
-          <w:bCs/>
-          <w:sz w:val="28"/>
-          <w:szCs w:val="28"/>
-        </w:rPr>
-        <w:t>.</w:t>
-      </w:r>
-    </w:p>
-    <w:p>
-      <w:pPr>
-        <w:keepNext/>
-        <w:jc w:val="center"/>
-        <w:rPr>
-          <w:rFonts w:ascii="Times New Roman" w:hAnsi="Times New Roman" w:cs="Times New Roman"/>
-          <w:sz w:val="28"/>
-          <w:szCs w:val="28"/>
-        </w:rPr>
-      </w:pPr>
-      <w:r>
-        <w:rPr>
-          <w:rFonts w:ascii="Times New Roman" w:hAnsi="Times New Roman" w:cs="Times New Roman"/>
-          <w:b/>
-          <w:bCs/>
-          <w:noProof/>
-          <w:sz w:val="28"/>
-          <w:szCs w:val="28"/>
-        </w:rPr>
-        <w:drawing>
-          <wp:inline distT="0" distB="0" distL="0" distR="0" wp14:anchorId="69A7E889" wp14:editId="5AF70445">
-            <wp:extent cx="4339988" cy="2893325"/>
-            <wp:effectExtent l="0" t="0" r="3810" b="2540"/>
-            <wp:docPr id="3" name="Picture 3"/>
-            <wp:cNvGraphicFramePr>
-              <a:graphicFrameLocks xmlns:a="http://schemas.openxmlformats.org/drawingml/2006/main" noChangeAspect="1"/>
-            </wp:cNvGraphicFramePr>
-            <a:graphic xmlns:a="http://schemas.openxmlformats.org/drawingml/2006/main">
-              <a:graphicData uri="http://schemas.openxmlformats.org/drawingml/2006/picture">
-                <pic:pic xmlns:pic="http://schemas.openxmlformats.org/drawingml/2006/picture">
-                  <pic:nvPicPr>
-                    <pic:cNvPr id="3" name="Picture 3"/>
-                    <pic:cNvPicPr/>
-                  </pic:nvPicPr>
-                  <pic:blipFill>
-                    <a:blip r:embed="rId8">
-                      <a:extLst>
-                        <a:ext uri="{28A0092B-C50C-407E-A947-70E740481C1C}">
-                          <a14:useLocalDpi xmlns:a14="http://schemas.microsoft.com/office/drawing/2010/main" val="0"/>
-                        </a:ext>
-                      </a:extLst>
-                    </a:blip>
-                    <a:stretch>
-                      <a:fillRect/>
-                    </a:stretch>
-                  </pic:blipFill>
-                  <pic:spPr>
-                    <a:xfrm>
-                      <a:off x="0" y="0"/>
-                      <a:ext cx="4360147" cy="2906764"/>
-                    </a:xfrm>
-                    <a:prstGeom prst="rect">
-                      <a:avLst/>
-                    </a:prstGeom>
-                  </pic:spPr>
-                </pic:pic>
-              </a:graphicData>
-            </a:graphic>
-          </wp:inline>
-        </w:drawing>
-      </w:r>
-    </w:p>
-    <w:p>
-      <w:pPr>
-        <w:pStyle w:val="Caption"/>
-        <w:jc w:val="center"/>
-        <w:rPr>
-          <w:rFonts w:ascii="Times New Roman" w:hAnsi="Times New Roman" w:cs="Times New Roman"/>
-          <w:b/>
-          <w:bCs/>
-          <w:sz w:val="28"/>
-          <w:szCs w:val="28"/>
-        </w:rPr>
-      </w:pPr>
-      <w:r>
-        <w:rPr>
-          <w:rFonts w:ascii="Times New Roman" w:hAnsi="Times New Roman" w:cs="Times New Roman"/>
-          <w:sz w:val="28"/>
-          <w:szCs w:val="28"/>
-        </w:rPr>
-        <w:t xml:space="preserve">Figure </w:t>
-      </w:r>
-      <w:r>
-        <w:rPr>
-          <w:rFonts w:ascii="Times New Roman" w:hAnsi="Times New Roman" w:cs="Times New Roman"/>
-          <w:sz w:val="28"/>
-          <w:szCs w:val="28"/>
-        </w:rPr>
-        <w:fldChar w:fldCharType="begin"/>
-      </w:r>
-      <w:r>
-        <w:rPr>
-          <w:rFonts w:ascii="Times New Roman" w:hAnsi="Times New Roman" w:cs="Times New Roman"/>
-          <w:sz w:val="28"/>
-          <w:szCs w:val="28"/>
-        </w:rPr>
-        <w:instrText xml:space="preserve"> SEQ Figure \* ARABIC </w:instrText>
-      </w:r>
-      <w:r>
-        <w:rPr>
-          <w:rFonts w:ascii="Times New Roman" w:hAnsi="Times New Roman" w:cs="Times New Roman"/>
-          <w:sz w:val="28"/>
-          <w:szCs w:val="28"/>
-        </w:rPr>
-        <w:fldChar w:fldCharType="separate"/>
-      </w:r>
-      <w:r>
-        <w:rPr>
-          <w:rFonts w:ascii="Times New Roman" w:hAnsi="Times New Roman" w:cs="Times New Roman"/>
-          <w:noProof/>
-          <w:sz w:val="28"/>
-          <w:szCs w:val="28"/>
-        </w:rPr>
-        <w:t>2</w:t>
-      </w:r>
-      <w:r>
-        <w:rPr>
-          <w:rFonts w:ascii="Times New Roman" w:hAnsi="Times New Roman" w:cs="Times New Roman"/>
-          <w:noProof/>
-          <w:sz w:val="28"/>
-          <w:szCs w:val="28"/>
-        </w:rPr>
-        <w:fldChar w:fldCharType="end"/>
-      </w:r>
-      <w:r>
-        <w:rPr>
-          <w:rFonts w:ascii="Times New Roman" w:hAnsi="Times New Roman" w:cs="Times New Roman"/>
-          <w:sz w:val="28"/>
-          <w:szCs w:val="28"/>
-        </w:rPr>
-        <w:t>: Gardening</w:t>
-      </w:r>
-    </w:p>
-    <w:p>
-      <w:pPr>
-        <w:ind w:firstLine="720"/>
-        <w:jc w:val="both"/>
-        <w:rPr>
-          <w:rFonts w:ascii="Times New Roman" w:hAnsi="Times New Roman" w:cs="Times New Roman"/>
-          <w:sz w:val="28"/>
-          <w:szCs w:val="28"/>
-        </w:rPr>
-      </w:pPr>
-      <w:r>
-        <w:rPr>
-          <w:rFonts w:ascii="Times New Roman" w:hAnsi="Times New Roman" w:cs="Times New Roman"/>
-          <w:sz w:val="28"/>
-          <w:szCs w:val="28"/>
-        </w:rPr>
-        <w:t>One of the main challenges of domestic gardening is the time and effort required to maintain a healthy and attractive garden. Gardening can be labour-intensive, especially for those who are busy or have limited physical abilities.</w:t>
-      </w:r>
-    </w:p>
-    <w:p>
-      <w:pPr>
-        <w:ind w:firstLine="720"/>
-        <w:jc w:val="both"/>
-        <w:rPr>
-          <w:rFonts w:ascii="Times New Roman" w:hAnsi="Times New Roman" w:cs="Times New Roman"/>
-          <w:sz w:val="28"/>
-          <w:szCs w:val="28"/>
-        </w:rPr>
-      </w:pPr>
-      <w:r>
-        <w:rPr>
-          <w:rFonts w:ascii="Times New Roman" w:hAnsi="Times New Roman" w:cs="Times New Roman"/>
-          <w:sz w:val="28"/>
-          <w:szCs w:val="28"/>
-        </w:rPr>
-        <w:t>Another challenge is the variability of weather conditions, which can affect the growth and health of plants. Extreme temperatures, drought, and other weather events can damage or kill plants, requiring constant monitoring and intervention.</w:t>
-      </w:r>
-    </w:p>
-    <w:p>
-      <w:pPr>
-        <w:ind w:firstLine="720"/>
-        <w:jc w:val="both"/>
-        <w:rPr>
-          <w:rFonts w:ascii="Times New Roman" w:hAnsi="Times New Roman" w:cs="Times New Roman"/>
-          <w:sz w:val="28"/>
-          <w:szCs w:val="28"/>
-        </w:rPr>
-      </w:pPr>
-      <w:r>
-        <w:rPr>
-          <w:rFonts w:ascii="Times New Roman" w:hAnsi="Times New Roman" w:cs="Times New Roman"/>
-          <w:sz w:val="28"/>
-          <w:szCs w:val="28"/>
-        </w:rPr>
-        <w:t>Another challenge is the need for specialized knowledge and skills to successfully grow and care for plants. Not everyone has the knowledge and expertise to choose the right plants for their climate and conditions, and to provide the necessary care and attention.</w:t>
-      </w:r>
-    </w:p>
-    <w:p>
-      <w:pPr>
-        <w:ind w:firstLine="720"/>
-        <w:jc w:val="both"/>
-        <w:rPr>
-          <w:rFonts w:ascii="Times New Roman" w:hAnsi="Times New Roman" w:cs="Times New Roman"/>
-          <w:sz w:val="28"/>
-          <w:szCs w:val="28"/>
-        </w:rPr>
-      </w:pPr>
-      <w:r>
-        <w:rPr>
-          <w:rFonts w:ascii="Times New Roman" w:hAnsi="Times New Roman" w:cs="Times New Roman"/>
-          <w:sz w:val="28"/>
-          <w:szCs w:val="28"/>
-        </w:rPr>
-        <w:t>Automation in gardening can help to address these challenges by allowing for remote control and monitoring of gardening tasks. Automated systems can provide automated watering, fertilizing, and other essential tasks, reducing the time and effort required for gardening.</w:t>
-      </w:r>
-    </w:p>
-    <w:p>
-      <w:pPr>
-        <w:ind w:firstLine="720"/>
-        <w:jc w:val="both"/>
-        <w:rPr>
-          <w:rFonts w:ascii="Times New Roman" w:hAnsi="Times New Roman" w:cs="Times New Roman"/>
-          <w:sz w:val="28"/>
-          <w:szCs w:val="28"/>
-        </w:rPr>
-      </w:pPr>
-      <w:r>
-        <w:rPr>
-          <w:rFonts w:ascii="Times New Roman" w:hAnsi="Times New Roman" w:cs="Times New Roman"/>
-          <w:sz w:val="28"/>
-          <w:szCs w:val="28"/>
-        </w:rPr>
-        <w:t>Automation can also help to optimize gardening conditions by monitoring weather conditions and providing timely interventions to protect plants from damage. Additionally, automated systems can provide personalized recommendations and advice based on the specific needs of plants and gardens.</w:t>
-      </w:r>
-    </w:p>
-    <w:p>
-      <w:pPr>
-        <w:jc w:val="both"/>
-        <w:rPr>
-          <w:rFonts w:ascii="Times New Roman" w:hAnsi="Times New Roman" w:cs="Times New Roman"/>
-          <w:sz w:val="28"/>
-          <w:szCs w:val="28"/>
-        </w:rPr>
-      </w:pPr>
-      <w:r>
-        <w:rPr>
-          <w:rFonts w:ascii="Times New Roman" w:hAnsi="Times New Roman" w:cs="Times New Roman"/>
-          <w:sz w:val="28"/>
-          <w:szCs w:val="28"/>
-        </w:rPr>
-        <w:t>Overall, automation in gardening can help to make the hobby more accessible and enjoyable for those with busy lifestyles or limited gardening knowledge and skills.</w:t>
-      </w:r>
-    </w:p>
-    <w:p>
-      <w:pPr>
-        <w:rPr>
-          <w:rFonts w:ascii="Times New Roman" w:hAnsi="Times New Roman" w:cs="Times New Roman"/>
-          <w:sz w:val="28"/>
-          <w:szCs w:val="28"/>
-          <w:lang w:val="en-US"/>
-        </w:rPr>
-      </w:pPr>
-    </w:p>
-    <w:p>
-      <w:pPr>
-        <w:rPr>
-          <w:rFonts w:ascii="Times New Roman" w:hAnsi="Times New Roman" w:cs="Times New Roman"/>
-          <w:sz w:val="28"/>
-          <w:szCs w:val="28"/>
-          <w:lang w:val="en-US"/>
-        </w:rPr>
-      </w:pPr>
-    </w:p>
-    <w:p>
-      <w:pPr>
-        <w:rPr>
-          <w:rFonts w:ascii="Times New Roman" w:hAnsi="Times New Roman" w:cs="Times New Roman"/>
-          <w:sz w:val="28"/>
-          <w:szCs w:val="28"/>
-          <w:lang w:val="en-US"/>
-        </w:rPr>
-      </w:pPr>
-      <w:r>
-        <w:rPr>
-          <w:rFonts w:ascii="Times New Roman" w:hAnsi="Times New Roman" w:cs="Times New Roman"/>
-          <w:sz w:val="28"/>
-          <w:szCs w:val="28"/>
-          <w:lang w:val="en-US"/>
-        </w:rPr>
-        <w:br w:type="page"/>
-      </w:r>
-    </w:p>
-    <w:p>
-      <w:pPr>
-        <w:pStyle w:val="ListParagraph"/>
-        <w:numPr>
-          <w:ilvl w:val="0"/>
-          <w:numId w:val="2"/>
-        </w:numPr>
+        <w:t>Identifying the systematic design process to be followed</w:t>
+      </w:r>
+      <w:r>
         <w:rPr>
           <w:rFonts w:ascii="Times New Roman" w:hAnsi="Times New Roman" w:cs="Times New Roman"/>
           <w:b/>
@@ -703,29 +36,10 @@
           <w:sz w:val="36"/>
           <w:szCs w:val="36"/>
         </w:rPr>
-      </w:pPr>
-      <w:r>
-        <w:rPr>
-          <w:rFonts w:ascii="Times New Roman" w:hAnsi="Times New Roman" w:cs="Times New Roman"/>
-          <w:b/>
-          <w:bCs/>
-          <w:sz w:val="36"/>
-          <w:szCs w:val="36"/>
-        </w:rPr>
-        <w:lastRenderedPageBreak/>
-        <w:t>Identifying the systematic design process to be followed</w:t>
-      </w:r>
-      <w:r>
-        <w:rPr>
-          <w:rFonts w:ascii="Times New Roman" w:hAnsi="Times New Roman" w:cs="Times New Roman"/>
-          <w:b/>
-          <w:bCs/>
-          <w:sz w:val="36"/>
-          <w:szCs w:val="36"/>
-        </w:rPr>
         <w:t>.</w:t>
       </w:r>
     </w:p>
+    <w:bookmarkEnd w:id="0"/>
     <w:p>
       <w:pPr>
         <w:keepNext/>
@@ -759,7 +73,7 @@
                     <pic:cNvPicPr/>
                   </pic:nvPicPr>
                   <pic:blipFill>
-                    <a:blip r:embed="rId9" cstate="print">
+                    <a:blip r:embed="rId8" cstate="print">
                       <a:extLst>
                         <a:ext uri="{28A0092B-C50C-407E-A947-70E740481C1C}">
                           <a14:useLocalDpi xmlns:a14="http://schemas.microsoft.com/office/drawing/2010/main" val="0"/>
@@ -1304,10 +618,8 @@
       <w:pPr>
         <w:rPr>
           <w:rFonts w:ascii="Times New Roman" w:hAnsi="Times New Roman" w:cs="Times New Roman"/>
-          <w:b/>
-          <w:bCs/>
-          <w:sz w:val="28"/>
-          <w:szCs w:val="28"/>
+          <w:sz w:val="32"/>
+          <w:szCs w:val="32"/>
           <w:u w:val="single"/>
         </w:rPr>
       </w:pPr>
@@ -1316,10 +628,8 @@
       <w:pPr>
         <w:rPr>
           <w:rFonts w:ascii="Times New Roman" w:hAnsi="Times New Roman" w:cs="Times New Roman"/>
-          <w:b/>
-          <w:bCs/>
-          <w:sz w:val="28"/>
-          <w:szCs w:val="28"/>
+          <w:sz w:val="32"/>
+          <w:szCs w:val="32"/>
           <w:u w:val="single"/>
         </w:rPr>
       </w:pPr>
@@ -1328,22 +638,8 @@
       <w:pPr>
         <w:rPr>
           <w:rFonts w:ascii="Times New Roman" w:hAnsi="Times New Roman" w:cs="Times New Roman"/>
-          <w:b/>
-          <w:bCs/>
-          <w:sz w:val="28"/>
-          <w:szCs w:val="28"/>
-          <w:u w:val="single"/>
-        </w:rPr>
-      </w:pPr>
-    </w:p>
-    <w:p>
-      <w:pPr>
-        <w:rPr>
-          <w:rFonts w:ascii="Times New Roman" w:hAnsi="Times New Roman" w:cs="Times New Roman"/>
-          <w:b/>
-          <w:bCs/>
-          <w:sz w:val="28"/>
-          <w:szCs w:val="28"/>
+          <w:sz w:val="32"/>
+          <w:szCs w:val="32"/>
           <w:u w:val="single"/>
         </w:rPr>
       </w:pPr>
@@ -1413,7 +709,7 @@
                     <pic:cNvPicPr/>
                   </pic:nvPicPr>
                   <pic:blipFill>
-                    <a:blip r:embed="rId10">
+                    <a:blip r:embed="rId9">
                       <a:extLst>
                         <a:ext uri="{28A0092B-C50C-407E-A947-70E740481C1C}">
                           <a14:useLocalDpi xmlns:a14="http://schemas.microsoft.com/office/drawing/2010/main" val="0"/>
@@ -1539,8 +835,10 @@
       </w:pPr>
     </w:p>
     <w:sectPr>
+      <w:headerReference w:type="default" r:id="rId10"/>
+      <w:footerReference w:type="default" r:id="rId11"/>
       <w:pgSz w:w="11906" w:h="16838" w:code="9"/>
-      <w:pgMar w:top="720" w:right="720" w:bottom="720" w:left="720" w:header="708" w:footer="708" w:gutter="0"/>
+      <w:pgMar w:top="720" w:right="720" w:bottom="720" w:left="720" w:header="144" w:footer="708" w:gutter="0"/>
       <w:cols w:space="708"/>
       <w:docGrid w:linePitch="360"/>
     </w:sectPr>
@@ -1573,6 +871,39 @@
 </w:endnotes>
 </file>
 
+<file path=word/footer1.xml><?xml version="1.0" encoding="utf-8"?>
+<w:ftr xmlns:wpc="http://schemas.microsoft.com/office/word/2010/wordprocessingCanvas" xmlns:cx="http://schemas.microsoft.com/office/drawing/2014/chartex" xmlns:cx1="http://schemas.microsoft.com/office/drawing/2015/9/8/chartex" xmlns:cx2="http://schemas.microsoft.com/office/drawing/2015/10/21/chartex" xmlns:cx3="http://schemas.microsoft.com/office/drawing/2016/5/9/chartex" xmlns:cx4="http://schemas.microsoft.com/office/drawing/2016/5/10/chartex" xmlns:cx5="http://schemas.microsoft.com/office/drawing/2016/5/11/chartex" xmlns:cx6="http://schemas.microsoft.com/office/drawing/2016/5/12/chartex" xmlns:cx7="http://schemas.microsoft.com/office/drawing/2016/5/13/chartex" xmlns:cx8="http://schemas.microsoft.com/office/drawing/2016/5/14/chartex" xmlns:mc="http://schemas.openxmlformats.org/markup-compatibility/2006" xmlns:aink="http://schemas.microsoft.com/office/drawing/2016/ink" xmlns:am3d="http://schemas.microsoft.com/office/drawing/2017/model3d" xmlns:o="urn:schemas-microsoft-com:office:office" xmlns:oel="http://schemas.microsoft.com/office/2019/extlst" xmlns:r="http://schemas.openxmlformats.org/officeDocument/2006/relationships" xmlns:m="http://schemas.openxmlformats.org/officeDocument/2006/math" xmlns:v="urn:schemas-microsoft-com:vml" xmlns:wp14="http://schemas.microsoft.com/office/word/2010/wordprocessingDrawing" xmlns:wp="http://schemas.openxmlformats.org/drawingml/2006/wordprocessingDrawing" xmlns:w10="urn:schemas-microsoft-com:office:word" xmlns:w="http://schemas.openxmlformats.org/wordprocessingml/2006/main" xmlns:w14="http://schemas.microsoft.com/office/word/2010/wordml" xmlns:w15="http://schemas.microsoft.com/office/word/2012/wordml" xmlns:w16cex="http://schemas.microsoft.com/office/word/2018/wordml/cex" xmlns:w16cid="http://schemas.microsoft.com/office/word/2016/wordml/cid" xmlns:w16="http://schemas.microsoft.com/office/word/2018/wordml" xmlns:w16sdtdh="http://schemas.microsoft.com/office/word/2020/wordml/sdtdatahash" xmlns:w16se="http://schemas.microsoft.com/office/word/2015/wordml/symex" xmlns:wpg="http://schemas.microsoft.com/office/word/2010/wordprocessingGroup" xmlns:wpi="http://schemas.microsoft.com/office/word/2010/wordprocessingInk" xmlns:wne="http://schemas.microsoft.com/office/word/2006/wordml" xmlns:wps="http://schemas.microsoft.com/office/word/2010/wordprocessingShape" mc:Ignorable="w14 w15 w16se w16cid w16 w16cex w16sdtdh wp14">
+  <w:p>
+    <w:pPr>
+      <w:pStyle w:val="Footer"/>
+      <w:rPr>
+        <w:rFonts w:ascii="Times New Roman" w:hAnsi="Times New Roman" w:cs="Times New Roman"/>
+        <w:b/>
+        <w:bCs/>
+        <w:i/>
+        <w:iCs/>
+        <w:color w:val="44546A" w:themeColor="text2"/>
+        <w:sz w:val="28"/>
+        <w:szCs w:val="28"/>
+      </w:rPr>
+    </w:pPr>
+    <w:r>
+      <w:rPr>
+        <w:rFonts w:ascii="Times New Roman" w:hAnsi="Times New Roman" w:cs="Times New Roman"/>
+        <w:b/>
+        <w:bCs/>
+        <w:i/>
+        <w:iCs/>
+        <w:color w:val="44546A" w:themeColor="text2"/>
+        <w:sz w:val="28"/>
+        <w:szCs w:val="28"/>
+      </w:rPr>
+      <w:t>Identifying the systematic design process to be followed.</w:t>
+    </w:r>
+  </w:p>
+</w:ftr>
+</file>
+
 <file path=word/footnotes.xml><?xml version="1.0" encoding="utf-8"?>
 <w:footnotes xmlns:wpc="http://schemas.microsoft.com/office/word/2010/wordprocessingCanvas" xmlns:cx="http://schemas.microsoft.com/office/drawing/2014/chartex" xmlns:cx1="http://schemas.microsoft.com/office/drawing/2015/9/8/chartex" xmlns:cx2="http://schemas.microsoft.com/office/drawing/2015/10/21/chartex" xmlns:cx3="http://schemas.microsoft.com/office/drawing/2016/5/9/chartex" xmlns:cx4="http://schemas.microsoft.com/office/drawing/2016/5/10/chartex" xmlns:cx5="http://schemas.microsoft.com/office/drawing/2016/5/11/chartex" xmlns:cx6="http://schemas.microsoft.com/office/drawing/2016/5/12/chartex" xmlns:cx7="http://schemas.microsoft.com/office/drawing/2016/5/13/chartex" xmlns:cx8="http://schemas.microsoft.com/office/drawing/2016/5/14/chartex" xmlns:mc="http://schemas.openxmlformats.org/markup-compatibility/2006" xmlns:aink="http://schemas.microsoft.com/office/drawing/2016/ink" xmlns:am3d="http://schemas.microsoft.com/office/drawing/2017/model3d" xmlns:o="urn:schemas-microsoft-com:office:office" xmlns:oel="http://schemas.microsoft.com/office/2019/extlst" xmlns:r="http://schemas.openxmlformats.org/officeDocument/2006/relationships" xmlns:m="http://schemas.openxmlformats.org/officeDocument/2006/math" xmlns:v="urn:schemas-microsoft-com:vml" xmlns:wp14="http://schemas.microsoft.com/office/word/2010/wordprocessingDrawing" xmlns:wp="http://schemas.openxmlformats.org/drawingml/2006/wordprocessingDrawing" xmlns:w10="urn:schemas-microsoft-com:office:word" xmlns:w="http://schemas.openxmlformats.org/wordprocessingml/2006/main" xmlns:w14="http://schemas.microsoft.com/office/word/2010/wordml" xmlns:w15="http://schemas.microsoft.com/office/word/2012/wordml" xmlns:w16cex="http://schemas.microsoft.com/office/word/2018/wordml/cex" xmlns:w16cid="http://schemas.microsoft.com/office/word/2016/wordml/cid" xmlns:w16="http://schemas.microsoft.com/office/word/2018/wordml" xmlns:w16sdtdh="http://schemas.microsoft.com/office/word/2020/wordml/sdtdatahash" xmlns:w16se="http://schemas.microsoft.com/office/word/2015/wordml/symex" xmlns:wpg="http://schemas.microsoft.com/office/word/2010/wordprocessingGroup" xmlns:wpi="http://schemas.microsoft.com/office/word/2010/wordprocessingInk" xmlns:wne="http://schemas.microsoft.com/office/word/2006/wordml" xmlns:wps="http://schemas.microsoft.com/office/word/2010/wordprocessingShape" mc:Ignorable="w14 w15 w16se w16cid w16 w16cex w16sdtdh wp14">
   <w:footnote w:type="separator" w:id="-1">
@@ -1596,11 +927,134 @@
     </w:p>
   </w:footnote>
 </w:footnotes>
+</file>
+
+<file path=word/header1.xml><?xml version="1.0" encoding="utf-8"?>
+<w:hdr xmlns:wpc="http://schemas.microsoft.com/office/word/2010/wordprocessingCanvas" xmlns:cx="http://schemas.microsoft.com/office/drawing/2014/chartex" xmlns:cx1="http://schemas.microsoft.com/office/drawing/2015/9/8/chartex" xmlns:cx2="http://schemas.microsoft.com/office/drawing/2015/10/21/chartex" xmlns:cx3="http://schemas.microsoft.com/office/drawing/2016/5/9/chartex" xmlns:cx4="http://schemas.microsoft.com/office/drawing/2016/5/10/chartex" xmlns:cx5="http://schemas.microsoft.com/office/drawing/2016/5/11/chartex" xmlns:cx6="http://schemas.microsoft.com/office/drawing/2016/5/12/chartex" xmlns:cx7="http://schemas.microsoft.com/office/drawing/2016/5/13/chartex" xmlns:cx8="http://schemas.microsoft.com/office/drawing/2016/5/14/chartex" xmlns:mc="http://schemas.openxmlformats.org/markup-compatibility/2006" xmlns:aink="http://schemas.microsoft.com/office/drawing/2016/ink" xmlns:am3d="http://schemas.microsoft.com/office/drawing/2017/model3d" xmlns:o="urn:schemas-microsoft-com:office:office" xmlns:oel="http://schemas.microsoft.com/office/2019/extlst" xmlns:r="http://schemas.openxmlformats.org/officeDocument/2006/relationships" xmlns:m="http://schemas.openxmlformats.org/officeDocument/2006/math" xmlns:v="urn:schemas-microsoft-com:vml" xmlns:wp14="http://schemas.microsoft.com/office/word/2010/wordprocessingDrawing" xmlns:wp="http://schemas.openxmlformats.org/drawingml/2006/wordprocessingDrawing" xmlns:w10="urn:schemas-microsoft-com:office:word" xmlns:w="http://schemas.openxmlformats.org/wordprocessingml/2006/main" xmlns:w14="http://schemas.microsoft.com/office/word/2010/wordml" xmlns:w15="http://schemas.microsoft.com/office/word/2012/wordml" xmlns:w16cex="http://schemas.microsoft.com/office/word/2018/wordml/cex" xmlns:w16cid="http://schemas.microsoft.com/office/word/2016/wordml/cid" xmlns:w16="http://schemas.microsoft.com/office/word/2018/wordml" xmlns:w16sdtdh="http://schemas.microsoft.com/office/word/2020/wordml/sdtdatahash" xmlns:w16se="http://schemas.microsoft.com/office/word/2015/wordml/symex" xmlns:wpg="http://schemas.microsoft.com/office/word/2010/wordprocessingGroup" xmlns:wpi="http://schemas.microsoft.com/office/word/2010/wordprocessingInk" xmlns:wne="http://schemas.microsoft.com/office/word/2006/wordml" xmlns:wps="http://schemas.microsoft.com/office/word/2010/wordprocessingShape" mc:Ignorable="w14 w15 w16se w16cid w16 w16cex w16sdtdh wp14">
+  <w:p>
+    <w:pPr>
+      <w:pStyle w:val="Header"/>
+      <w:rPr>
+        <w:rFonts w:ascii="Times New Roman" w:hAnsi="Times New Roman" w:cs="Times New Roman"/>
+        <w:i/>
+        <w:iCs/>
+        <w:color w:val="44546A" w:themeColor="text2"/>
+        <w:sz w:val="28"/>
+        <w:szCs w:val="28"/>
+      </w:rPr>
+    </w:pPr>
+    <w:r>
+      <w:rPr>
+        <w:rFonts w:ascii="Times New Roman" w:hAnsi="Times New Roman" w:cs="Times New Roman"/>
+        <w:i/>
+        <w:iCs/>
+        <w:color w:val="44546A" w:themeColor="text2"/>
+        <w:sz w:val="28"/>
+        <w:szCs w:val="28"/>
+      </w:rPr>
+      <w:t>Team 1 Report</w:t>
+    </w:r>
+  </w:p>
+  <w:p>
+    <w:pPr>
+      <w:pStyle w:val="Header"/>
+    </w:pPr>
+  </w:p>
+</w:hdr>
 </file>
 
 <file path=word/numbering.xml><?xml version="1.0" encoding="utf-8"?>
 <w:numbering xmlns:wpc="http://schemas.microsoft.com/office/word/2010/wordprocessingCanvas" xmlns:cx="http://schemas.microsoft.com/office/drawing/2014/chartex" xmlns:cx1="http://schemas.microsoft.com/office/drawing/2015/9/8/chartex" xmlns:cx2="http://schemas.microsoft.com/office/drawing/2015/10/21/chartex" xmlns:cx3="http://schemas.microsoft.com/office/drawing/2016/5/9/chartex" xmlns:cx4="http://schemas.microsoft.com/office/drawing/2016/5/10/chartex" xmlns:cx5="http://schemas.microsoft.com/office/drawing/2016/5/11/chartex" xmlns:cx6="http://schemas.microsoft.com/office/drawing/2016/5/12/chartex" xmlns:cx7="http://schemas.microsoft.com/office/drawing/2016/5/13/chartex" xmlns:cx8="http://schemas.microsoft.com/office/drawing/2016/5/14/chartex" xmlns:mc="http://schemas.openxmlformats.org/markup-compatibility/2006" xmlns:aink="http://schemas.microsoft.com/office/drawing/2016/ink" xmlns:am3d="http://schemas.microsoft.com/office/drawing/2017/model3d" xmlns:o="urn:schemas-microsoft-com:office:office" xmlns:oel="http://schemas.microsoft.com/office/2019/extlst" xmlns:r="http://schemas.openxmlformats.org/officeDocument/2006/relationships" xmlns:m="http://schemas.openxmlformats.org/officeDocument/2006/math" xmlns:v="urn:schemas-microsoft-com:vml" xmlns:wp14="http://schemas.microsoft.com/office/word/2010/wordprocessingDrawing" xmlns:wp="http://schemas.openxmlformats.org/drawingml/2006/wordprocessingDrawing" xmlns:w10="urn:schemas-microsoft-com:office:word" xmlns:w="http://schemas.openxmlformats.org/wordprocessingml/2006/main" xmlns:w14="http://schemas.microsoft.com/office/word/2010/wordml" xmlns:w15="http://schemas.microsoft.com/office/word/2012/wordml" xmlns:w16cex="http://schemas.microsoft.com/office/word/2018/wordml/cex" xmlns:w16cid="http://schemas.microsoft.com/office/word/2016/wordml/cid" xmlns:w16="http://schemas.microsoft.com/office/word/2018/wordml" xmlns:w16sdtdh="http://schemas.microsoft.com/office/word/2020/wordml/sdtdatahash" xmlns:w16se="http://schemas.microsoft.com/office/word/2015/wordml/symex" xmlns:wpg="http://schemas.microsoft.com/office/word/2010/wordprocessingGroup" xmlns:wpi="http://schemas.microsoft.com/office/word/2010/wordprocessingInk" xmlns:wne="http://schemas.microsoft.com/office/word/2006/wordml" xmlns:wps="http://schemas.microsoft.com/office/word/2010/wordprocessingShape" mc:Ignorable="w14 w15 w16se w16cid w16 w16cex w16sdtdh wp14">
   <w:abstractNum w:abstractNumId="0" w15:restartNumberingAfterBreak="0">
+    <w:nsid w:val="00D80918"/>
+    <w:multiLevelType w:val="hybridMultilevel"/>
+    <w:tmpl w:val="E40AD0F4"/>
+    <w:lvl w:ilvl="0" w:tplc="0409000F">
+      <w:start w:val="2"/>
+      <w:numFmt w:val="decimal"/>
+      <w:lvlText w:val="%1."/>
+      <w:lvlJc w:val="left"/>
+      <w:pPr>
+        <w:ind w:left="720" w:hanging="360"/>
+      </w:pPr>
+      <w:rPr>
+        <w:rFonts w:hint="default"/>
+      </w:rPr>
+    </w:lvl>
+    <w:lvl w:ilvl="1" w:tplc="04090019" w:tentative="1">
+      <w:start w:val="1"/>
+      <w:numFmt w:val="lowerLetter"/>
+      <w:lvlText w:val="%2."/>
+      <w:lvlJc w:val="left"/>
+      <w:pPr>
+        <w:ind w:left="1440" w:hanging="360"/>
+      </w:pPr>
+    </w:lvl>
+    <w:lvl w:ilvl="2" w:tplc="0409001B" w:tentative="1">
+      <w:start w:val="1"/>
+      <w:numFmt w:val="lowerRoman"/>
+      <w:lvlText w:val="%3."/>
+      <w:lvlJc w:val="right"/>
+      <w:pPr>
+        <w:ind w:left="2160" w:hanging="180"/>
+      </w:pPr>
+    </w:lvl>
+    <w:lvl w:ilvl="3" w:tplc="0409000F" w:tentative="1">
+      <w:start w:val="1"/>
+      <w:numFmt w:val="decimal"/>
+      <w:lvlText w:val="%4."/>
+      <w:lvlJc w:val="left"/>
+      <w:pPr>
+        <w:ind w:left="2880" w:hanging="360"/>
+      </w:pPr>
+    </w:lvl>
+    <w:lvl w:ilvl="4" w:tplc="04090019" w:tentative="1">
+      <w:start w:val="1"/>
+      <w:numFmt w:val="lowerLetter"/>
+      <w:lvlText w:val="%5."/>
+      <w:lvlJc w:val="left"/>
+      <w:pPr>
+        <w:ind w:left="3600" w:hanging="360"/>
+      </w:pPr>
+    </w:lvl>
+    <w:lvl w:ilvl="5" w:tplc="0409001B" w:tentative="1">
+      <w:start w:val="1"/>
+      <w:numFmt w:val="lowerRoman"/>
+      <w:lvlText w:val="%6."/>
+      <w:lvlJc w:val="right"/>
+      <w:pPr>
+        <w:ind w:left="4320" w:hanging="180"/>
+      </w:pPr>
+    </w:lvl>
+    <w:lvl w:ilvl="6" w:tplc="0409000F" w:tentative="1">
+      <w:start w:val="1"/>
+      <w:numFmt w:val="decimal"/>
+      <w:lvlText w:val="%7."/>
+      <w:lvlJc w:val="left"/>
+      <w:pPr>
+        <w:ind w:left="5040" w:hanging="360"/>
+      </w:pPr>
+    </w:lvl>
+    <w:lvl w:ilvl="7" w:tplc="04090019" w:tentative="1">
+      <w:start w:val="1"/>
+      <w:numFmt w:val="lowerLetter"/>
+      <w:lvlText w:val="%8."/>
+      <w:lvlJc w:val="left"/>
+      <w:pPr>
+        <w:ind w:left="5760" w:hanging="360"/>
+      </w:pPr>
+    </w:lvl>
+    <w:lvl w:ilvl="8" w:tplc="0409001B" w:tentative="1">
+      <w:start w:val="1"/>
+      <w:numFmt w:val="lowerRoman"/>
+      <w:lvlText w:val="%9."/>
+      <w:lvlJc w:val="right"/>
+      <w:pPr>
+        <w:ind w:left="6480" w:hanging="180"/>
+      </w:pPr>
+    </w:lvl>
+  </w:abstractNum>
+  <w:abstractNum w:abstractNumId="1" w15:restartNumberingAfterBreak="0">
     <w:nsid w:val="0B526F76"/>
     <w:multiLevelType w:val="multilevel"/>
     <w:tmpl w:val="98964A0C"/>
@@ -1713,7 +1167,7 @@
       </w:pPr>
     </w:lvl>
   </w:abstractNum>
-  <w:abstractNum w:abstractNumId="1" w15:restartNumberingAfterBreak="0">
+  <w:abstractNum w:abstractNumId="2" w15:restartNumberingAfterBreak="0">
     <w:nsid w:val="15AB7B6D"/>
     <w:multiLevelType w:val="multilevel"/>
     <w:tmpl w:val="C8981562"/>
@@ -1826,7 +1280,7 @@
       </w:pPr>
     </w:lvl>
   </w:abstractNum>
-  <w:abstractNum w:abstractNumId="2" w15:restartNumberingAfterBreak="0">
+  <w:abstractNum w:abstractNumId="3" w15:restartNumberingAfterBreak="0">
     <w:nsid w:val="53AE04B7"/>
     <w:multiLevelType w:val="multilevel"/>
     <w:tmpl w:val="1C5A05C2"/>
@@ -1939,7 +1393,7 @@
       </w:pPr>
     </w:lvl>
   </w:abstractNum>
-  <w:abstractNum w:abstractNumId="3" w15:restartNumberingAfterBreak="0">
+  <w:abstractNum w:abstractNumId="4" w15:restartNumberingAfterBreak="0">
     <w:nsid w:val="552250E7"/>
     <w:multiLevelType w:val="hybridMultilevel"/>
     <w:tmpl w:val="6F1C1646"/>
@@ -2028,7 +1482,7 @@
       </w:pPr>
     </w:lvl>
   </w:abstractNum>
-  <w:abstractNum w:abstractNumId="4" w15:restartNumberingAfterBreak="0">
+  <w:abstractNum w:abstractNumId="5" w15:restartNumberingAfterBreak="0">
     <w:nsid w:val="7EF43D71"/>
     <w:multiLevelType w:val="multilevel"/>
     <w:tmpl w:val="C0AAE8D4"/>
@@ -2142,18 +1596,21 @@
     </w:lvl>
   </w:abstractNum>
   <w:num w:numId="1" w16cid:durableId="537402081">
+    <w:abstractNumId w:val="2"/>
+  </w:num>
+  <w:num w:numId="2" w16cid:durableId="1502504522">
+    <w:abstractNumId w:val="4"/>
+  </w:num>
+  <w:num w:numId="3" w16cid:durableId="533737689">
+    <w:abstractNumId w:val="5"/>
+  </w:num>
+  <w:num w:numId="4" w16cid:durableId="410976616">
+    <w:abstractNumId w:val="3"/>
+  </w:num>
+  <w:num w:numId="5" w16cid:durableId="947084402">
     <w:abstractNumId w:val="1"/>
   </w:num>
-  <w:num w:numId="2" w16cid:durableId="1502504522">
-    <w:abstractNumId w:val="3"/>
-  </w:num>
-  <w:num w:numId="3" w16cid:durableId="533737689">
-    <w:abstractNumId w:val="4"/>
-  </w:num>
-  <w:num w:numId="4" w16cid:durableId="410976616">
-    <w:abstractNumId w:val="2"/>
-  </w:num>
-  <w:num w:numId="5" w16cid:durableId="947084402">
+  <w:num w:numId="6" w16cid:durableId="2040856875">
     <w:abstractNumId w:val="0"/>
   </w:num>
 </w:numbering>
@@ -2561,7 +2018,6 @@
   <w:style w:type="character" w:default="1" w:styleId="DefaultParagraphFont">
     <w:name w:val="Default Paragraph Font"/>
     <w:uiPriority w:val="1"/>
-    <w:semiHidden/>
     <w:unhideWhenUsed/>
   </w:style>
   <w:style w:type="table" w:default="1" w:styleId="TableNormal">
@@ -2955,4 +2411,16 @@
     </a:ext>
   </a:extLst>
 </a:theme>
+</file>
+
+<file path=customXml/item1.xml><?xml version="1.0" encoding="utf-8"?>
+<b:Sources xmlns:b="http://schemas.openxmlformats.org/officeDocument/2006/bibliography" xmlns="http://schemas.openxmlformats.org/officeDocument/2006/bibliography" SelectedStyle="\APASixthEditionOfficeOnline.xsl" StyleName="APA" Version="6"/>
+</file>
+
+<file path=customXml/itemProps1.xml><?xml version="1.0" encoding="utf-8"?>
+<ds:datastoreItem xmlns:ds="http://schemas.openxmlformats.org/officeDocument/2006/customXml" ds:itemID="{E8DBBABE-07D1-44E8-84E8-1F352A4635FE}">
+  <ds:schemaRefs>
+    <ds:schemaRef ds:uri="http://schemas.openxmlformats.org/officeDocument/2006/bibliography"/>
+  </ds:schemaRefs>
+</ds:datastoreItem>
 </file>
</xml_diff>